<commit_message>
Updated docx for Azure
</commit_message>
<xml_diff>
--- a/Azure-April-2017/AzureVMLabWithPowerShell.docx
+++ b/Azure-April-2017/AzureVMLabWithPowerShell.docx
@@ -211,6 +211,11 @@
       </w:r>
     </w:p>
     <w:p>
+      <w:pPr>
+        <w:rPr>
+          <w:rFonts w:hint="eastAsia"/>
+        </w:rPr>
+      </w:pPr>
       <w:r>
         <w:rPr>
           <w:rFonts w:hint="eastAsia"/>
@@ -221,7 +226,13 @@
         <w:t>e can also install sub-modules by using</w:t>
       </w:r>
     </w:p>
-    <w:p/>
+    <w:p>
+      <w:pPr>
+        <w:rPr>
+          <w:rFonts w:hint="eastAsia"/>
+        </w:rPr>
+      </w:pPr>
+    </w:p>
     <w:p>
       <w:pPr>
         <w:pStyle w:val="PowerShell"/>
@@ -243,12 +254,28 @@
       </w:pPr>
     </w:p>
     <w:p>
+      <w:pPr>
+        <w:rPr>
+          <w:rFonts w:hint="eastAsia"/>
+        </w:rPr>
+      </w:pPr>
       <w:r>
         <w:t>A local repository should be faster, but could be out of date.</w:t>
       </w:r>
     </w:p>
-    <w:p/>
-    <w:p>
+    <w:p>
+      <w:pPr>
+        <w:rPr>
+          <w:rFonts w:hint="eastAsia"/>
+        </w:rPr>
+      </w:pPr>
+    </w:p>
+    <w:p>
+      <w:pPr>
+        <w:rPr>
+          <w:rFonts w:hint="eastAsia"/>
+        </w:rPr>
+      </w:pPr>
       <w:proofErr w:type="spellStart"/>
       <w:r>
         <w:rPr>
@@ -265,6 +292,11 @@
       </w:r>
     </w:p>
     <w:p>
+      <w:pPr>
+        <w:rPr>
+          <w:rFonts w:hint="eastAsia"/>
+        </w:rPr>
+      </w:pPr>
       <w:r>
         <w:rPr>
           <w:rFonts w:hint="eastAsia"/>
@@ -275,7 +307,13 @@
         <w:t>et from existing install.</w:t>
       </w:r>
     </w:p>
-    <w:p/>
+    <w:p>
+      <w:pPr>
+        <w:rPr>
+          <w:rFonts w:hint="eastAsia"/>
+        </w:rPr>
+      </w:pPr>
+    </w:p>
     <w:p>
       <w:pPr>
         <w:pStyle w:val="PowerShell"/>
@@ -423,13 +461,30 @@
         <w:t xml:space="preserve">} </w:t>
       </w:r>
     </w:p>
-    <w:p/>
-    <w:p>
+    <w:p>
+      <w:pPr>
+        <w:rPr>
+          <w:rFonts w:hint="eastAsia"/>
+        </w:rPr>
+      </w:pPr>
+    </w:p>
+    <w:p>
+      <w:pPr>
+        <w:rPr>
+          <w:rFonts w:hint="eastAsia"/>
+        </w:rPr>
+      </w:pPr>
       <w:r>
         <w:t>Deploy:</w:t>
       </w:r>
     </w:p>
-    <w:p/>
+    <w:p>
+      <w:pPr>
+        <w:rPr>
+          <w:rFonts w:hint="eastAsia"/>
+        </w:rPr>
+      </w:pPr>
+    </w:p>
     <w:p>
       <w:pPr>
         <w:pStyle w:val="PowerShell"/>
@@ -531,14 +586,133 @@
         <w:t xml:space="preserve">} </w:t>
       </w:r>
     </w:p>
-    <w:p/>
-    <w:p>
+    <w:p>
+      <w:pPr>
+        <w:rPr>
+          <w:rFonts w:hint="eastAsia"/>
+        </w:rPr>
+      </w:pPr>
+    </w:p>
+    <w:p>
+      <w:pPr>
+        <w:rPr>
+          <w:rFonts w:hint="eastAsia"/>
+        </w:rPr>
+      </w:pPr>
       <w:r>
         <w:t>After login, show some commands</w:t>
       </w:r>
     </w:p>
-    <w:p/>
-    <w:p/>
+    <w:p>
+      <w:pPr>
+        <w:rPr>
+          <w:rFonts w:hint="eastAsia"/>
+        </w:rPr>
+      </w:pPr>
+    </w:p>
+    <w:p>
+      <w:pPr>
+        <w:pStyle w:val="PowerShell"/>
+      </w:pPr>
+      <w:r>
+        <w:t>Login-</w:t>
+      </w:r>
+      <w:proofErr w:type="spellStart"/>
+      <w:r>
+        <w:t>AzureRmAccount</w:t>
+      </w:r>
+      <w:proofErr w:type="spellEnd"/>
+    </w:p>
+    <w:p>
+      <w:pPr>
+        <w:pStyle w:val="PowerShell"/>
+      </w:pPr>
+      <w:r>
+        <w:rPr>
+          <w:rFonts w:hint="eastAsia"/>
+        </w:rPr>
+        <w:t>Get-</w:t>
+      </w:r>
+      <w:proofErr w:type="spellStart"/>
+      <w:r>
+        <w:rPr>
+          <w:rFonts w:hint="eastAsia"/>
+        </w:rPr>
+        <w:t>AzureRmVM</w:t>
+      </w:r>
+      <w:proofErr w:type="spellEnd"/>
+    </w:p>
+    <w:p>
+      <w:pPr>
+        <w:pStyle w:val="PowerShell"/>
+      </w:pPr>
+      <w:r>
+        <w:t>Get-</w:t>
+      </w:r>
+      <w:proofErr w:type="spellStart"/>
+      <w:r>
+        <w:t>AzureRmResourceGroup</w:t>
+      </w:r>
+      <w:proofErr w:type="spellEnd"/>
+    </w:p>
+    <w:p>
+      <w:pPr>
+        <w:pStyle w:val="PowerShell"/>
+      </w:pPr>
+      <w:r>
+        <w:t>Get-</w:t>
+      </w:r>
+      <w:proofErr w:type="spellStart"/>
+      <w:r>
+        <w:t>AzureRMRe</w:t>
+      </w:r>
+      <w:bookmarkStart w:id="0" w:name="_GoBack"/>
+      <w:bookmarkEnd w:id="0"/>
+      <w:r>
+        <w:t>source</w:t>
+      </w:r>
+      <w:proofErr w:type="spellEnd"/>
+    </w:p>
+    <w:p>
+      <w:pPr>
+        <w:pStyle w:val="PowerShell"/>
+      </w:pPr>
+      <w:r>
+        <w:t>Get-</w:t>
+      </w:r>
+      <w:proofErr w:type="spellStart"/>
+      <w:r>
+        <w:t>AzureRMAD</w:t>
+      </w:r>
+      <w:r>
+        <w:t>User</w:t>
+      </w:r>
+      <w:proofErr w:type="spellEnd"/>
+    </w:p>
+    <w:p>
+      <w:pPr>
+        <w:rPr>
+          <w:rFonts w:ascii="Consolas" w:hAnsi="Consolas" w:cs="Consolas"/>
+          <w:color w:val="FFFF00"/>
+          <w:sz w:val="22"/>
+          <w:szCs w:val="22"/>
+          <w:lang w:val="en-SG" w:bidi="ar-SA"/>
+        </w:rPr>
+      </w:pPr>
+    </w:p>
+    <w:p>
+      <w:pPr>
+        <w:rPr>
+          <w:rFonts w:hint="eastAsia"/>
+        </w:rPr>
+      </w:pPr>
+      <w:r>
+        <w:rPr>
+          <w:rFonts w:hint="eastAsia"/>
+        </w:rPr>
+        <w:t>https://docs.microsoft.com/en-us/powershell/module/azurerm.resources/get-azurermresourcegroup?view=azurermps-3.8.0</w:t>
+      </w:r>
+    </w:p>
     <w:p>
       <w:pPr>
         <w:rPr>
@@ -997,6 +1171,7 @@
         </w:rPr>
       </w:pPr>
       <w:r>
+        <w:lastRenderedPageBreak/>
         <w:sym w:font="Webdings" w:char="F0BF"/>
       </w:r>
       <w:r>
@@ -1087,7 +1262,6 @@
         <w:rPr>
           <w:rFonts w:ascii="Webdings" w:eastAsia="Webdings" w:hAnsi="Webdings" w:cs="Webdings"/>
         </w:rPr>
-        <w:lastRenderedPageBreak/>
         <w:t></w:t>
       </w:r>
       <w:r>
@@ -1196,8 +1370,6 @@
           <w:rFonts w:hint="eastAsia"/>
         </w:rPr>
       </w:pPr>
-      <w:bookmarkStart w:id="0" w:name="_GoBack"/>
-      <w:bookmarkEnd w:id="0"/>
     </w:p>
     <w:sectPr>
       <w:pgSz w:w="11906" w:h="16838" w:code="9"/>

</xml_diff>